<commit_message>
prediction and introduction modified
</commit_message>
<xml_diff>
--- a/project_work.docx
+++ b/project_work.docx
@@ -639,7 +639,7 @@
         <w:pStyle w:val="Standard"/>
         <w:numPr>
           <w:ilvl w:val="1"/>
-          <w:numId w:val="8"/>
+          <w:numId w:val="1"/>
         </w:numPr>
         <w:autoSpaceDE w:val="0"/>
         <w:rPr>
@@ -651,6 +651,17 @@
           <w:lang w:val="en-GB"/>
         </w:rPr>
       </w:pPr>
+      <w:r>
+        <w:rPr>
+          <w:rFonts w:ascii="Arial" w:hAnsi="Arial" w:cs="Arial"/>
+          <w:b/>
+          <w:i/>
+          <w:sz w:val="36"/>
+          <w:szCs w:val="36"/>
+          <w:lang w:val="en-GB"/>
+        </w:rPr>
+        <w:t xml:space="preserve">1 </w:t>
+      </w:r>
       <w:r>
         <w:rPr>
           <w:rFonts w:ascii="Arial" w:hAnsi="Arial" w:cs="Arial"/>
@@ -700,7 +711,7 @@
         <w:pStyle w:val="Standard"/>
         <w:numPr>
           <w:ilvl w:val="1"/>
-          <w:numId w:val="8"/>
+          <w:numId w:val="9"/>
         </w:numPr>
         <w:autoSpaceDE w:val="0"/>
         <w:rPr>
@@ -903,6 +914,7 @@
           <w:szCs w:val="45"/>
         </w:rPr>
       </w:pPr>
+      <w:proofErr w:type="spellStart"/>
       <w:r>
         <w:rPr>
           <w:rFonts w:ascii="Arial" w:eastAsia="Arial" w:hAnsi="Arial" w:cs="Arial"/>
@@ -913,7 +925,70 @@
           <w:sz w:val="45"/>
           <w:szCs w:val="45"/>
         </w:rPr>
-        <w:t xml:space="preserve">.. </w:t>
+        <w:t>Exploratory</w:t>
+      </w:r>
+      <w:proofErr w:type="spellEnd"/>
+      <w:r>
+        <w:rPr>
+          <w:rFonts w:ascii="Arial" w:eastAsia="Arial" w:hAnsi="Arial" w:cs="Arial"/>
+          <w:b/>
+          <w:bCs/>
+          <w:i/>
+          <w:iCs/>
+          <w:sz w:val="45"/>
+          <w:szCs w:val="45"/>
+        </w:rPr>
+        <w:t xml:space="preserve"> </w:t>
+      </w:r>
+      <w:proofErr w:type="spellStart"/>
+      <w:r>
+        <w:rPr>
+          <w:rFonts w:ascii="Arial" w:eastAsia="Arial" w:hAnsi="Arial" w:cs="Arial"/>
+          <w:b/>
+          <w:bCs/>
+          <w:i/>
+          <w:iCs/>
+          <w:sz w:val="45"/>
+          <w:szCs w:val="45"/>
+        </w:rPr>
+        <w:t>analysis</w:t>
+      </w:r>
+      <w:proofErr w:type="spellEnd"/>
+      <w:r>
+        <w:rPr>
+          <w:rFonts w:ascii="Arial" w:eastAsia="Arial" w:hAnsi="Arial" w:cs="Arial"/>
+          <w:b/>
+          <w:bCs/>
+          <w:i/>
+          <w:iCs/>
+          <w:sz w:val="45"/>
+          <w:szCs w:val="45"/>
+        </w:rPr>
+        <w:t xml:space="preserve"> </w:t>
+      </w:r>
+      <w:r>
+        <w:rPr>
+          <w:rFonts w:ascii="Arial" w:eastAsia="Arial" w:hAnsi="Arial" w:cs="Arial"/>
+          <w:b/>
+          <w:bCs/>
+          <w:i/>
+          <w:iCs/>
+          <w:sz w:val="45"/>
+          <w:szCs w:val="45"/>
+        </w:rPr>
+        <w:tab/>
+      </w:r>
+      <w:r>
+        <w:rPr>
+          <w:rFonts w:ascii="Arial" w:eastAsia="Arial" w:hAnsi="Arial" w:cs="Arial"/>
+          <w:b/>
+          <w:bCs/>
+          <w:i/>
+          <w:iCs/>
+          <w:sz w:val="45"/>
+          <w:szCs w:val="45"/>
+        </w:rPr>
+        <w:tab/>
       </w:r>
       <w:r>
         <w:rPr>
@@ -941,6 +1016,7 @@
           <w:szCs w:val="45"/>
         </w:rPr>
       </w:pPr>
+      <w:proofErr w:type="spellStart"/>
       <w:r>
         <w:rPr>
           <w:rFonts w:ascii="Arial" w:eastAsia="Arial" w:hAnsi="Arial" w:cs="Arial"/>
@@ -951,17 +1027,144 @@
           <w:sz w:val="45"/>
           <w:szCs w:val="45"/>
         </w:rPr>
-        <w:t xml:space="preserve">… </w:t>
-      </w:r>
+        <w:t>Unuspevised</w:t>
+      </w:r>
+      <w:proofErr w:type="spellEnd"/>
       <w:r>
         <w:rPr>
           <w:rFonts w:ascii="Arial" w:eastAsia="Arial" w:hAnsi="Arial" w:cs="Arial"/>
+          <w:b/>
+          <w:bCs/>
           <w:i/>
           <w:iCs/>
           <w:sz w:val="45"/>
           <w:szCs w:val="45"/>
         </w:rPr>
+        <w:t xml:space="preserve"> </w:t>
+      </w:r>
+      <w:proofErr w:type="spellStart"/>
+      <w:r>
+        <w:rPr>
+          <w:rFonts w:ascii="Arial" w:eastAsia="Arial" w:hAnsi="Arial" w:cs="Arial"/>
+          <w:b/>
+          <w:bCs/>
+          <w:i/>
+          <w:iCs/>
+          <w:sz w:val="45"/>
+          <w:szCs w:val="45"/>
+        </w:rPr>
+        <w:t>learning</w:t>
+      </w:r>
+      <w:proofErr w:type="spellEnd"/>
+      <w:r>
+        <w:rPr>
+          <w:rFonts w:ascii="Arial" w:eastAsia="Arial" w:hAnsi="Arial" w:cs="Arial"/>
+          <w:b/>
+          <w:bCs/>
+          <w:i/>
+          <w:iCs/>
+          <w:sz w:val="45"/>
+          <w:szCs w:val="45"/>
+        </w:rPr>
+        <w:tab/>
+      </w:r>
+      <w:r>
+        <w:rPr>
+          <w:rFonts w:ascii="Arial" w:eastAsia="Arial" w:hAnsi="Arial" w:cs="Arial"/>
+          <w:b/>
+          <w:bCs/>
+          <w:i/>
+          <w:iCs/>
+          <w:sz w:val="45"/>
+          <w:szCs w:val="45"/>
+        </w:rPr>
+        <w:t xml:space="preserve"> </w:t>
+      </w:r>
+      <w:r>
+        <w:rPr>
+          <w:rFonts w:ascii="Arial" w:eastAsia="Arial" w:hAnsi="Arial" w:cs="Arial"/>
+          <w:b/>
+          <w:bCs/>
+          <w:i/>
+          <w:iCs/>
+          <w:sz w:val="45"/>
+          <w:szCs w:val="45"/>
+        </w:rPr>
+        <w:tab/>
+      </w:r>
+      <w:r>
+        <w:rPr>
+          <w:rFonts w:ascii="Arial" w:eastAsia="Arial" w:hAnsi="Arial" w:cs="Arial"/>
+          <w:i/>
+          <w:iCs/>
+          <w:sz w:val="45"/>
+          <w:szCs w:val="45"/>
+        </w:rPr>
         <w:t>6</w:t>
+      </w:r>
+    </w:p>
+    <w:p>
+      <w:pPr>
+        <w:pStyle w:val="Standard"/>
+        <w:autoSpaceDE w:val="0"/>
+        <w:ind w:left="720"/>
+        <w:rPr>
+          <w:rFonts w:ascii="Arial" w:hAnsi="Arial"/>
+          <w:sz w:val="36"/>
+          <w:szCs w:val="36"/>
+        </w:rPr>
+      </w:pPr>
+      <w:proofErr w:type="gramStart"/>
+      <w:r>
+        <w:rPr>
+          <w:rFonts w:ascii="Arial" w:eastAsia="Arial" w:hAnsi="Arial" w:cs="Arial"/>
+          <w:b/>
+          <w:bCs/>
+          <w:i/>
+          <w:iCs/>
+          <w:sz w:val="36"/>
+          <w:szCs w:val="36"/>
+        </w:rPr>
+        <w:t xml:space="preserve">4.1 </w:t>
+      </w:r>
+      <w:r>
+        <w:rPr>
+          <w:rFonts w:ascii="Arial" w:eastAsia="Arial" w:hAnsi="Arial" w:cs="Arial"/>
+          <w:b/>
+          <w:bCs/>
+          <w:i/>
+          <w:iCs/>
+          <w:sz w:val="36"/>
+          <w:szCs w:val="36"/>
+        </w:rPr>
+        <w:t xml:space="preserve"> </w:t>
+      </w:r>
+      <w:proofErr w:type="spellStart"/>
+      <w:r>
+        <w:rPr>
+          <w:rFonts w:ascii="Arial" w:eastAsia="Arial" w:hAnsi="Arial" w:cs="Arial"/>
+          <w:b/>
+          <w:bCs/>
+          <w:i/>
+          <w:iCs/>
+          <w:sz w:val="36"/>
+          <w:szCs w:val="36"/>
+        </w:rPr>
+        <w:t>Metcalfe’s</w:t>
+      </w:r>
+      <w:proofErr w:type="spellEnd"/>
+      <w:proofErr w:type="gramEnd"/>
+      <w:r>
+        <w:rPr>
+          <w:rFonts w:ascii="Arial" w:eastAsia="Arial" w:hAnsi="Arial" w:cs="Arial"/>
+          <w:b/>
+          <w:bCs/>
+          <w:i/>
+          <w:iCs/>
+          <w:sz w:val="36"/>
+          <w:szCs w:val="36"/>
+        </w:rPr>
+        <w:t xml:space="preserve"> law</w:t>
       </w:r>
     </w:p>
     <w:p>
@@ -978,6 +1181,7 @@
           <w:szCs w:val="45"/>
         </w:rPr>
       </w:pPr>
+      <w:proofErr w:type="spellStart"/>
       <w:r>
         <w:rPr>
           <w:rFonts w:ascii="Arial" w:eastAsia="Arial" w:hAnsi="Arial" w:cs="Arial"/>
@@ -988,7 +1192,70 @@
           <w:sz w:val="45"/>
           <w:szCs w:val="45"/>
         </w:rPr>
-        <w:t xml:space="preserve">…. </w:t>
+        <w:t>Supervised</w:t>
+      </w:r>
+      <w:proofErr w:type="spellEnd"/>
+      <w:r>
+        <w:rPr>
+          <w:rFonts w:ascii="Arial" w:eastAsia="Arial" w:hAnsi="Arial" w:cs="Arial"/>
+          <w:b/>
+          <w:bCs/>
+          <w:i/>
+          <w:iCs/>
+          <w:sz w:val="45"/>
+          <w:szCs w:val="45"/>
+        </w:rPr>
+        <w:t xml:space="preserve"> </w:t>
+      </w:r>
+      <w:proofErr w:type="spellStart"/>
+      <w:r>
+        <w:rPr>
+          <w:rFonts w:ascii="Arial" w:eastAsia="Arial" w:hAnsi="Arial" w:cs="Arial"/>
+          <w:b/>
+          <w:bCs/>
+          <w:i/>
+          <w:iCs/>
+          <w:sz w:val="45"/>
+          <w:szCs w:val="45"/>
+        </w:rPr>
+        <w:t>learning</w:t>
+      </w:r>
+      <w:proofErr w:type="spellEnd"/>
+      <w:r>
+        <w:rPr>
+          <w:rFonts w:ascii="Arial" w:eastAsia="Arial" w:hAnsi="Arial" w:cs="Arial"/>
+          <w:b/>
+          <w:bCs/>
+          <w:i/>
+          <w:iCs/>
+          <w:sz w:val="45"/>
+          <w:szCs w:val="45"/>
+        </w:rPr>
+        <w:tab/>
+      </w:r>
+      <w:r>
+        <w:rPr>
+          <w:rFonts w:ascii="Arial" w:eastAsia="Arial" w:hAnsi="Arial" w:cs="Arial"/>
+          <w:b/>
+          <w:bCs/>
+          <w:i/>
+          <w:iCs/>
+          <w:sz w:val="45"/>
+          <w:szCs w:val="45"/>
+        </w:rPr>
+        <w:t xml:space="preserve"> </w:t>
+      </w:r>
+      <w:r>
+        <w:rPr>
+          <w:rFonts w:ascii="Arial" w:eastAsia="Arial" w:hAnsi="Arial" w:cs="Arial"/>
+          <w:b/>
+          <w:bCs/>
+          <w:i/>
+          <w:iCs/>
+          <w:sz w:val="45"/>
+          <w:szCs w:val="45"/>
+        </w:rPr>
+        <w:tab/>
       </w:r>
       <w:r>
         <w:rPr>
@@ -997,6 +1264,96 @@
           <w:szCs w:val="45"/>
         </w:rPr>
         <w:t>7</w:t>
+      </w:r>
+    </w:p>
+    <w:p>
+      <w:pPr>
+        <w:pStyle w:val="Standard"/>
+        <w:numPr>
+          <w:ilvl w:val="0"/>
+          <w:numId w:val="3"/>
+        </w:numPr>
+        <w:autoSpaceDE w:val="0"/>
+        <w:rPr>
+          <w:rFonts w:ascii="Arial" w:hAnsi="Arial"/>
+          <w:sz w:val="45"/>
+          <w:szCs w:val="45"/>
+        </w:rPr>
+      </w:pPr>
+      <w:proofErr w:type="spellStart"/>
+      <w:r>
+        <w:rPr>
+          <w:rFonts w:ascii="Arial" w:eastAsia="Arial" w:hAnsi="Arial" w:cs="Arial"/>
+          <w:b/>
+          <w:bCs/>
+          <w:i/>
+          <w:iCs/>
+          <w:sz w:val="45"/>
+          <w:szCs w:val="45"/>
+        </w:rPr>
+        <w:t>Conclusions</w:t>
+      </w:r>
+      <w:proofErr w:type="spellEnd"/>
+      <w:r>
+        <w:rPr>
+          <w:rFonts w:ascii="Arial" w:eastAsia="Arial" w:hAnsi="Arial" w:cs="Arial"/>
+          <w:b/>
+          <w:bCs/>
+          <w:i/>
+          <w:iCs/>
+          <w:sz w:val="45"/>
+          <w:szCs w:val="45"/>
+        </w:rPr>
+        <w:tab/>
+      </w:r>
+      <w:r>
+        <w:rPr>
+          <w:rFonts w:ascii="Arial" w:eastAsia="Arial" w:hAnsi="Arial" w:cs="Arial"/>
+          <w:b/>
+          <w:bCs/>
+          <w:i/>
+          <w:iCs/>
+          <w:sz w:val="45"/>
+          <w:szCs w:val="45"/>
+        </w:rPr>
+        <w:tab/>
+      </w:r>
+      <w:r>
+        <w:rPr>
+          <w:rFonts w:ascii="Arial" w:eastAsia="Arial" w:hAnsi="Arial" w:cs="Arial"/>
+          <w:b/>
+          <w:bCs/>
+          <w:i/>
+          <w:iCs/>
+          <w:sz w:val="45"/>
+          <w:szCs w:val="45"/>
+        </w:rPr>
+        <w:tab/>
+      </w:r>
+      <w:r>
+        <w:rPr>
+          <w:rFonts w:ascii="Arial" w:eastAsia="Arial" w:hAnsi="Arial" w:cs="Arial"/>
+          <w:b/>
+          <w:bCs/>
+          <w:i/>
+          <w:iCs/>
+          <w:sz w:val="45"/>
+          <w:szCs w:val="45"/>
+        </w:rPr>
+        <w:tab/>
+      </w:r>
+      <w:r>
+        <w:rPr>
+          <w:rFonts w:ascii="Arial" w:eastAsia="Arial" w:hAnsi="Arial" w:cs="Arial"/>
+          <w:b/>
+          <w:bCs/>
+          <w:i/>
+          <w:iCs/>
+          <w:sz w:val="45"/>
+          <w:szCs w:val="45"/>
+        </w:rPr>
+        <w:tab/>
+        <w:t>8</w:t>
       </w:r>
     </w:p>
     <w:p>
@@ -1817,6 +2174,7 @@
           <w:szCs w:val="24"/>
           <w:lang w:val="en-GB"/>
         </w:rPr>
+        <w:lastRenderedPageBreak/>
         <w:t>The aim of this project is to show the trend of cr</w:t>
       </w:r>
       <w:r>
@@ -1881,7 +2239,6 @@
           <w:szCs w:val="24"/>
           <w:lang w:val="en-GB"/>
         </w:rPr>
-        <w:lastRenderedPageBreak/>
         <w:t xml:space="preserve">The most significant information is the value of Bitcoin, the father of all the other </w:t>
       </w:r>
       <w:r>
@@ -1941,6 +2298,36 @@
           <w:lang w:val="en"/>
         </w:rPr>
       </w:pPr>
+      <w:r>
+        <w:rPr>
+          <w:rFonts w:asciiTheme="minorHAnsi" w:hAnsiTheme="minorHAnsi" w:cstheme="minorHAnsi"/>
+          <w:b w:val="0"/>
+          <w:sz w:val="24"/>
+          <w:szCs w:val="24"/>
+          <w:lang w:val="en-GB"/>
+        </w:rPr>
+        <w:t xml:space="preserve">Actually, there aren’t </w:t>
+      </w:r>
+      <w:r>
+        <w:rPr>
+          <w:rFonts w:asciiTheme="minorHAnsi" w:hAnsiTheme="minorHAnsi" w:cstheme="minorHAnsi"/>
+          <w:b w:val="0"/>
+          <w:sz w:val="24"/>
+          <w:szCs w:val="24"/>
+          <w:lang w:val="en-GB"/>
+        </w:rPr>
+        <w:t xml:space="preserve">relevant </w:t>
+      </w:r>
+      <w:r>
+        <w:rPr>
+          <w:rFonts w:asciiTheme="minorHAnsi" w:hAnsiTheme="minorHAnsi" w:cstheme="minorHAnsi"/>
+          <w:b w:val="0"/>
+          <w:sz w:val="24"/>
+          <w:szCs w:val="24"/>
+          <w:lang w:val="en-GB"/>
+        </w:rPr>
+        <w:t xml:space="preserve">economic data directly connected with the cryptocurrencies </w:t>
+      </w:r>
       <w:proofErr w:type="gramStart"/>
       <w:r>
         <w:rPr>
@@ -1950,10 +2337,9 @@
           <w:szCs w:val="24"/>
           <w:lang w:val="en-GB"/>
         </w:rPr>
-        <w:t>Actu</w:t>
-      </w:r>
-      <w:bookmarkStart w:id="0" w:name="_GoBack"/>
-      <w:bookmarkEnd w:id="0"/>
+        <w:t>trades</w:t>
+      </w:r>
+      <w:proofErr w:type="gramEnd"/>
       <w:r>
         <w:rPr>
           <w:rFonts w:asciiTheme="minorHAnsi" w:hAnsiTheme="minorHAnsi" w:cstheme="minorHAnsi"/>
@@ -1962,49 +2348,8 @@
           <w:szCs w:val="24"/>
           <w:lang w:val="en-GB"/>
         </w:rPr>
-        <w:t>ally, there</w:t>
-      </w:r>
-      <w:proofErr w:type="gramEnd"/>
-      <w:r>
-        <w:rPr>
-          <w:rFonts w:asciiTheme="minorHAnsi" w:hAnsiTheme="minorHAnsi" w:cstheme="minorHAnsi"/>
-          <w:b w:val="0"/>
-          <w:sz w:val="24"/>
-          <w:szCs w:val="24"/>
-          <w:lang w:val="en-GB"/>
-        </w:rPr>
-        <w:t xml:space="preserve"> aren’t economic data directly connected with the cryptocurrencies trades. A study can be done using </w:t>
-      </w:r>
-      <w:r>
-        <w:rPr>
-          <w:rFonts w:asciiTheme="minorHAnsi" w:hAnsiTheme="minorHAnsi" w:cstheme="minorHAnsi"/>
-          <w:b w:val="0"/>
-          <w:sz w:val="24"/>
-          <w:szCs w:val="24"/>
-          <w:lang w:val="en"/>
-        </w:rPr>
-        <w:t>Metcalfe's law</w:t>
-      </w:r>
-      <w:r>
-        <w:rPr>
-          <w:rFonts w:asciiTheme="minorHAnsi" w:hAnsiTheme="minorHAnsi" w:cstheme="minorHAnsi"/>
-          <w:b w:val="0"/>
-          <w:sz w:val="24"/>
-          <w:szCs w:val="24"/>
-          <w:lang w:val="en"/>
-        </w:rPr>
-        <w:t>.</w:t>
-      </w:r>
-    </w:p>
-    <w:p>
-      <w:pPr>
-        <w:rPr>
-          <w:rFonts w:cstheme="minorHAnsi"/>
-          <w:sz w:val="24"/>
-          <w:szCs w:val="24"/>
-          <w:lang w:val="en-GB"/>
-        </w:rPr>
-      </w:pPr>
+        <w:t xml:space="preserve"> but we will try to use different way in order to show some good results.</w:t>
+      </w:r>
     </w:p>
     <w:p>
       <w:pPr>
@@ -3134,8 +3479,6 @@
         <w:rPr>
           <w:rFonts w:cstheme="minorHAnsi"/>
           <w:color w:val="000000" w:themeColor="text1"/>
-          <w:sz w:val="24"/>
-          <w:szCs w:val="24"/>
           <w:lang w:val="en-GB"/>
         </w:rPr>
       </w:pPr>
@@ -3250,6 +3593,720 @@
         </w:rPr>
         <w:t xml:space="preserve"> from the currency holder for a faster transaction. The currency holder can choose a specific transaction fee, while network entities process transactions in order of highest offered fee to lowest.</w:t>
       </w:r>
+    </w:p>
+    <w:p>
+      <w:pPr>
+        <w:rPr>
+          <w:rFonts w:cstheme="minorHAnsi"/>
+          <w:color w:val="000000" w:themeColor="text1"/>
+          <w:sz w:val="24"/>
+          <w:szCs w:val="24"/>
+          <w:lang w:val="en-GB"/>
+        </w:rPr>
+      </w:pPr>
+    </w:p>
+    <w:p>
+      <w:pPr>
+        <w:pStyle w:val="Paragrafoelenco"/>
+        <w:numPr>
+          <w:ilvl w:val="1"/>
+          <w:numId w:val="3"/>
+        </w:numPr>
+        <w:rPr>
+          <w:rFonts w:cstheme="minorHAnsi"/>
+          <w:b/>
+          <w:sz w:val="36"/>
+          <w:szCs w:val="36"/>
+          <w:lang w:val="en-GB"/>
+        </w:rPr>
+      </w:pPr>
+      <w:r>
+        <w:rPr>
+          <w:rFonts w:cstheme="minorHAnsi"/>
+          <w:b/>
+          <w:sz w:val="36"/>
+          <w:szCs w:val="36"/>
+          <w:lang w:val="en-GB"/>
+        </w:rPr>
+        <w:t>Exploratory analysis</w:t>
+      </w:r>
+    </w:p>
+    <w:p>
+      <w:pPr>
+        <w:pStyle w:val="Paragrafoelenco"/>
+        <w:ind w:left="1080"/>
+        <w:rPr>
+          <w:rFonts w:cstheme="minorHAnsi"/>
+          <w:color w:val="000000" w:themeColor="text1"/>
+          <w:sz w:val="24"/>
+          <w:szCs w:val="24"/>
+          <w:lang w:val="en-GB"/>
+        </w:rPr>
+      </w:pPr>
+    </w:p>
+    <w:p>
+      <w:pPr>
+        <w:pStyle w:val="Paragrafoelenco"/>
+        <w:numPr>
+          <w:ilvl w:val="1"/>
+          <w:numId w:val="3"/>
+        </w:numPr>
+        <w:rPr>
+          <w:rFonts w:cstheme="minorHAnsi"/>
+          <w:b/>
+          <w:sz w:val="36"/>
+          <w:szCs w:val="36"/>
+          <w:lang w:val="en-GB"/>
+        </w:rPr>
+      </w:pPr>
+      <w:proofErr w:type="spellStart"/>
+      <w:r>
+        <w:rPr>
+          <w:rFonts w:cstheme="minorHAnsi"/>
+          <w:b/>
+          <w:sz w:val="36"/>
+          <w:szCs w:val="36"/>
+          <w:lang w:val="en-GB"/>
+        </w:rPr>
+        <w:t>Unuspevised</w:t>
+      </w:r>
+      <w:proofErr w:type="spellEnd"/>
+      <w:r>
+        <w:rPr>
+          <w:rFonts w:cstheme="minorHAnsi"/>
+          <w:b/>
+          <w:sz w:val="36"/>
+          <w:szCs w:val="36"/>
+          <w:lang w:val="en-GB"/>
+        </w:rPr>
+        <w:t xml:space="preserve"> learning</w:t>
+      </w:r>
+    </w:p>
+    <w:p>
+      <w:pPr>
+        <w:pStyle w:val="Paragrafoelenco"/>
+        <w:ind w:left="1080"/>
+        <w:rPr>
+          <w:rFonts w:cstheme="minorHAnsi"/>
+          <w:color w:val="000000" w:themeColor="text1"/>
+          <w:sz w:val="24"/>
+          <w:szCs w:val="24"/>
+          <w:lang w:val="en-GB"/>
+        </w:rPr>
+      </w:pPr>
+    </w:p>
+    <w:p>
+      <w:pPr>
+        <w:pStyle w:val="NormaleWeb"/>
+        <w:numPr>
+          <w:ilvl w:val="1"/>
+          <w:numId w:val="11"/>
+        </w:numPr>
+        <w:rPr>
+          <w:rFonts w:asciiTheme="minorHAnsi" w:hAnsiTheme="minorHAnsi" w:cstheme="minorHAnsi"/>
+          <w:b/>
+          <w:sz w:val="28"/>
+          <w:szCs w:val="28"/>
+          <w:lang w:val="en-GB"/>
+        </w:rPr>
+      </w:pPr>
+      <w:r>
+        <w:rPr>
+          <w:rFonts w:asciiTheme="minorHAnsi" w:hAnsiTheme="minorHAnsi" w:cstheme="minorHAnsi"/>
+          <w:b/>
+          <w:sz w:val="28"/>
+          <w:szCs w:val="28"/>
+          <w:lang w:val="en-GB"/>
+        </w:rPr>
+        <w:t xml:space="preserve"> Metcalfe’s law</w:t>
+      </w:r>
+    </w:p>
+    <w:p>
+      <w:pPr>
+        <w:rPr>
+          <w:sz w:val="24"/>
+          <w:szCs w:val="24"/>
+          <w:lang w:val="en-GB"/>
+        </w:rPr>
+      </w:pPr>
+    </w:p>
+    <w:p>
+      <w:pPr>
+        <w:rPr>
+          <w:sz w:val="24"/>
+          <w:szCs w:val="24"/>
+          <w:lang w:val="en-GB"/>
+        </w:rPr>
+      </w:pPr>
+      <w:r>
+        <w:rPr>
+          <w:sz w:val="24"/>
+          <w:szCs w:val="24"/>
+          <w:lang w:val="en-GB"/>
+        </w:rPr>
+        <w:t>Metcalfe's Law states that the value of a network is proportional to the square of the number of users on the network. The classic example is a fax machine: a fax machine is useless by itself but is very useful if a few of your friends have one. If the number of fax machine user’s doubles, the value of the network increases exponentially.</w:t>
+      </w:r>
+    </w:p>
+    <w:p>
+      <w:pPr>
+        <w:pStyle w:val="NormaleWeb"/>
+        <w:rPr>
+          <w:rFonts w:asciiTheme="minorHAnsi" w:hAnsiTheme="minorHAnsi" w:cstheme="minorHAnsi"/>
+          <w:color w:val="000000" w:themeColor="text1"/>
+          <w:lang w:val="en-GB"/>
+        </w:rPr>
+      </w:pPr>
+      <w:hyperlink r:id="rId23" w:anchor="ampshare=http://www.businessinsider.com/bitcoin-price-movement-explained-by-one-equation-fundstrat-tom-lee-metcalf-law-network-effect-2017-10" w:history="1">
+        <w:proofErr w:type="spellStart"/>
+        <w:r>
+          <w:rPr>
+            <w:rStyle w:val="Collegamentoipertestuale"/>
+            <w:rFonts w:asciiTheme="minorHAnsi" w:hAnsiTheme="minorHAnsi" w:cstheme="minorHAnsi"/>
+            <w:color w:val="000000" w:themeColor="text1"/>
+            <w:u w:val="none"/>
+            <w:lang w:val="en-GB"/>
+          </w:rPr>
+          <w:t>Fundstrat</w:t>
+        </w:r>
+        <w:proofErr w:type="spellEnd"/>
+      </w:hyperlink>
+      <w:r>
+        <w:rPr>
+          <w:rFonts w:asciiTheme="minorHAnsi" w:hAnsiTheme="minorHAnsi" w:cstheme="minorHAnsi"/>
+          <w:color w:val="000000" w:themeColor="text1"/>
+          <w:lang w:val="en-GB"/>
+        </w:rPr>
+        <w:t xml:space="preserve"> had the idea to try and apply this formula to the price of bitcoin. Unique bitcoin addresses are used as a proxy for number of network users.</w:t>
+      </w:r>
+      <w:r>
+        <w:rPr>
+          <w:rFonts w:asciiTheme="minorHAnsi" w:hAnsiTheme="minorHAnsi" w:cstheme="minorHAnsi"/>
+          <w:color w:val="000000" w:themeColor="text1"/>
+          <w:lang w:val="en-GB"/>
+        </w:rPr>
+        <w:t xml:space="preserve"> He </w:t>
+      </w:r>
+      <w:r>
+        <w:rPr>
+          <w:rFonts w:asciiTheme="minorHAnsi" w:hAnsiTheme="minorHAnsi" w:cstheme="minorHAnsi"/>
+          <w:color w:val="000000" w:themeColor="text1"/>
+          <w:lang w:val="en-GB"/>
+        </w:rPr>
+        <w:t xml:space="preserve">also added to this formula the number of transactions per user. </w:t>
+      </w:r>
+      <w:proofErr w:type="spellStart"/>
+      <w:r>
+        <w:rPr>
+          <w:rFonts w:asciiTheme="minorHAnsi" w:hAnsiTheme="minorHAnsi" w:cstheme="minorHAnsi"/>
+          <w:color w:val="000000" w:themeColor="text1"/>
+          <w:lang w:val="en-GB"/>
+        </w:rPr>
+        <w:t>Fund</w:t>
+      </w:r>
+      <w:r>
+        <w:rPr>
+          <w:rFonts w:cstheme="minorHAnsi"/>
+          <w:color w:val="000000" w:themeColor="text1"/>
+          <w:lang w:val="en-GB"/>
+        </w:rPr>
+        <w:t>s</w:t>
+      </w:r>
+      <w:r>
+        <w:rPr>
+          <w:rFonts w:asciiTheme="minorHAnsi" w:hAnsiTheme="minorHAnsi" w:cstheme="minorHAnsi"/>
+          <w:color w:val="000000" w:themeColor="text1"/>
+          <w:lang w:val="en-GB"/>
+        </w:rPr>
+        <w:t>trat</w:t>
+      </w:r>
+      <w:proofErr w:type="spellEnd"/>
+      <w:r>
+        <w:rPr>
+          <w:rFonts w:asciiTheme="minorHAnsi" w:hAnsiTheme="minorHAnsi" w:cstheme="minorHAnsi"/>
+          <w:color w:val="000000" w:themeColor="text1"/>
+          <w:lang w:val="en-GB"/>
+        </w:rPr>
+        <w:t xml:space="preserve"> found a formula by regressing the price of bitcoin against both unique addresses squared and transaction volume per user. This model explained 94% of the variation in the cryptocurrency price since 2013.</w:t>
+      </w:r>
+    </w:p>
+    <w:p>
+      <w:pPr>
+        <w:spacing w:before="100" w:beforeAutospacing="1" w:after="100" w:afterAutospacing="1" w:line="240" w:lineRule="auto"/>
+        <w:jc w:val="center"/>
+        <w:rPr>
+          <w:rStyle w:val="mi"/>
+          <w:rFonts w:cstheme="minorHAnsi"/>
+          <w:i/>
+          <w:iCs/>
+          <w:sz w:val="28"/>
+          <w:szCs w:val="28"/>
+          <w:lang w:val="en-GB"/>
+        </w:rPr>
+      </w:pPr>
+      <w:r>
+        <w:rPr>
+          <w:rStyle w:val="mi"/>
+          <w:rFonts w:cstheme="minorHAnsi"/>
+          <w:i/>
+          <w:iCs/>
+          <w:sz w:val="28"/>
+          <w:szCs w:val="28"/>
+          <w:lang w:val="en-GB"/>
+        </w:rPr>
+        <w:t xml:space="preserve">BTC </w:t>
+      </w:r>
+      <w:r>
+        <w:rPr>
+          <w:rStyle w:val="mo"/>
+          <w:rFonts w:cstheme="minorHAnsi"/>
+          <w:sz w:val="28"/>
+          <w:szCs w:val="28"/>
+          <w:lang w:val="en-GB"/>
+        </w:rPr>
+        <w:t xml:space="preserve">= </w:t>
+      </w:r>
+      <w:r>
+        <w:rPr>
+          <w:rStyle w:val="mi"/>
+          <w:rFonts w:cstheme="minorHAnsi"/>
+          <w:i/>
+          <w:iCs/>
+          <w:sz w:val="28"/>
+          <w:szCs w:val="28"/>
+          <w:lang w:val="en-GB"/>
+        </w:rPr>
+        <w:t>x * n</w:t>
+      </w:r>
+      <w:r>
+        <w:rPr>
+          <w:rFonts w:cstheme="minorHAnsi"/>
+          <w:sz w:val="28"/>
+          <w:szCs w:val="28"/>
+          <w:vertAlign w:val="superscript"/>
+          <w:lang w:val="en-GB"/>
+        </w:rPr>
+        <w:t xml:space="preserve"> </w:t>
+      </w:r>
+      <w:proofErr w:type="gramStart"/>
+      <w:r>
+        <w:rPr>
+          <w:rStyle w:val="st"/>
+          <w:rFonts w:cstheme="minorHAnsi"/>
+          <w:sz w:val="28"/>
+          <w:szCs w:val="28"/>
+          <w:vertAlign w:val="superscript"/>
+          <w:lang w:val="en-GB"/>
+        </w:rPr>
+        <w:t xml:space="preserve">2  </w:t>
+      </w:r>
+      <w:r>
+        <w:rPr>
+          <w:rStyle w:val="mi"/>
+          <w:rFonts w:cstheme="minorHAnsi"/>
+          <w:i/>
+          <w:iCs/>
+          <w:sz w:val="28"/>
+          <w:szCs w:val="28"/>
+          <w:lang w:val="en-GB"/>
+        </w:rPr>
+        <w:t>*</w:t>
+      </w:r>
+      <w:proofErr w:type="gramEnd"/>
+      <w:r>
+        <w:rPr>
+          <w:rStyle w:val="st"/>
+          <w:rFonts w:cstheme="minorHAnsi"/>
+          <w:sz w:val="28"/>
+          <w:szCs w:val="28"/>
+          <w:vertAlign w:val="superscript"/>
+          <w:lang w:val="en-GB"/>
+        </w:rPr>
+        <w:t xml:space="preserve">  </w:t>
+      </w:r>
+      <w:r>
+        <w:rPr>
+          <w:rStyle w:val="mi"/>
+          <w:rFonts w:cstheme="minorHAnsi"/>
+          <w:i/>
+          <w:iCs/>
+          <w:sz w:val="28"/>
+          <w:szCs w:val="28"/>
+          <w:lang w:val="en-GB"/>
+        </w:rPr>
+        <w:t>t/n</w:t>
+      </w:r>
+    </w:p>
+    <w:p>
+      <w:pPr>
+        <w:spacing w:before="100" w:beforeAutospacing="1" w:after="100" w:afterAutospacing="1" w:line="240" w:lineRule="auto"/>
+        <w:rPr>
+          <w:rFonts w:eastAsia="Times New Roman" w:cstheme="minorHAnsi"/>
+          <w:sz w:val="24"/>
+          <w:szCs w:val="24"/>
+          <w:lang w:val="en-GB" w:eastAsia="it-IT"/>
+        </w:rPr>
+      </w:pPr>
+      <w:r>
+        <w:rPr>
+          <w:rFonts w:eastAsia="Times New Roman" w:cstheme="minorHAnsi"/>
+          <w:sz w:val="24"/>
+          <w:szCs w:val="24"/>
+          <w:lang w:val="en-GB" w:eastAsia="it-IT"/>
+        </w:rPr>
+        <w:t>Where X is a constant, n is number of addresses, and t is transactions</w:t>
+      </w:r>
+    </w:p>
+    <w:p>
+      <w:pPr>
+        <w:spacing w:before="100" w:beforeAutospacing="1" w:after="100" w:afterAutospacing="1" w:line="240" w:lineRule="auto"/>
+        <w:rPr>
+          <w:rFonts w:eastAsia="Times New Roman" w:cstheme="minorHAnsi"/>
+          <w:sz w:val="24"/>
+          <w:szCs w:val="24"/>
+          <w:lang w:val="en-GB" w:eastAsia="it-IT"/>
+        </w:rPr>
+      </w:pPr>
+    </w:p>
+    <w:p>
+      <w:pPr>
+        <w:spacing w:before="100" w:beforeAutospacing="1" w:after="100" w:afterAutospacing="1" w:line="240" w:lineRule="auto"/>
+        <w:rPr>
+          <w:rFonts w:eastAsia="Times New Roman" w:cstheme="minorHAnsi"/>
+          <w:sz w:val="24"/>
+          <w:szCs w:val="24"/>
+          <w:lang w:val="en-GB" w:eastAsia="it-IT"/>
+        </w:rPr>
+      </w:pPr>
+      <w:r>
+        <w:rPr>
+          <w:rFonts w:eastAsia="Times New Roman" w:cstheme="minorHAnsi"/>
+          <w:sz w:val="24"/>
+          <w:szCs w:val="24"/>
+          <w:lang w:val="en-GB" w:eastAsia="it-IT"/>
+        </w:rPr>
+        <w:lastRenderedPageBreak/>
+        <w:t xml:space="preserve">In this notebook, </w:t>
+      </w:r>
+      <w:r>
+        <w:rPr>
+          <w:rFonts w:eastAsia="Times New Roman" w:cstheme="minorHAnsi"/>
+          <w:sz w:val="24"/>
+          <w:szCs w:val="24"/>
+          <w:lang w:val="en-GB" w:eastAsia="it-IT"/>
+        </w:rPr>
+        <w:t>we will</w:t>
+      </w:r>
+      <w:r>
+        <w:rPr>
+          <w:rFonts w:eastAsia="Times New Roman" w:cstheme="minorHAnsi"/>
+          <w:sz w:val="24"/>
+          <w:szCs w:val="24"/>
+          <w:lang w:val="en-GB" w:eastAsia="it-IT"/>
+        </w:rPr>
+        <w:t xml:space="preserve"> try </w:t>
+      </w:r>
+      <w:r>
+        <w:rPr>
+          <w:rFonts w:eastAsia="Times New Roman" w:cstheme="minorHAnsi"/>
+          <w:sz w:val="24"/>
+          <w:szCs w:val="24"/>
+          <w:lang w:val="en-GB" w:eastAsia="it-IT"/>
+        </w:rPr>
+        <w:t>to</w:t>
+      </w:r>
+      <w:r>
+        <w:rPr>
+          <w:rFonts w:eastAsia="Times New Roman" w:cstheme="minorHAnsi"/>
+          <w:sz w:val="24"/>
+          <w:szCs w:val="24"/>
+          <w:lang w:val="en-GB" w:eastAsia="it-IT"/>
+        </w:rPr>
+        <w:t xml:space="preserve"> replicate these results</w:t>
+      </w:r>
+      <w:r>
+        <w:rPr>
+          <w:rFonts w:eastAsia="Times New Roman" w:cstheme="minorHAnsi"/>
+          <w:sz w:val="24"/>
+          <w:szCs w:val="24"/>
+          <w:lang w:val="en-GB" w:eastAsia="it-IT"/>
+        </w:rPr>
+        <w:t>, trying to modify the main formula. We will use the transaction volume instead the t/n value.</w:t>
+      </w:r>
+    </w:p>
+    <w:p>
+      <w:pPr>
+        <w:spacing w:after="0" w:line="240" w:lineRule="auto"/>
+        <w:jc w:val="center"/>
+        <w:rPr>
+          <w:rFonts w:eastAsia="Times New Roman" w:cstheme="minorHAnsi"/>
+          <w:sz w:val="28"/>
+          <w:szCs w:val="28"/>
+          <w:lang w:val="en-GB" w:eastAsia="it-IT"/>
+        </w:rPr>
+      </w:pPr>
+      <w:r>
+        <w:rPr>
+          <w:rFonts w:eastAsia="Times New Roman" w:cstheme="minorHAnsi"/>
+          <w:i/>
+          <w:iCs/>
+          <w:sz w:val="28"/>
+          <w:szCs w:val="28"/>
+          <w:lang w:val="en-GB" w:eastAsia="it-IT"/>
+        </w:rPr>
+        <w:t xml:space="preserve">BTC </w:t>
+      </w:r>
+      <w:r>
+        <w:rPr>
+          <w:rFonts w:eastAsia="Times New Roman" w:cstheme="minorHAnsi"/>
+          <w:sz w:val="28"/>
+          <w:szCs w:val="28"/>
+          <w:lang w:val="en-GB" w:eastAsia="it-IT"/>
+        </w:rPr>
+        <w:t xml:space="preserve">= </w:t>
+      </w:r>
+      <w:r>
+        <w:rPr>
+          <w:rFonts w:eastAsia="Times New Roman" w:cstheme="minorHAnsi"/>
+          <w:i/>
+          <w:iCs/>
+          <w:sz w:val="28"/>
+          <w:szCs w:val="28"/>
+          <w:lang w:val="en-GB" w:eastAsia="it-IT"/>
+        </w:rPr>
+        <w:t xml:space="preserve">x </w:t>
+      </w:r>
+      <w:r>
+        <w:rPr>
+          <w:rFonts w:eastAsia="Times New Roman" w:cstheme="minorHAnsi"/>
+          <w:sz w:val="28"/>
+          <w:szCs w:val="28"/>
+          <w:lang w:val="en-GB" w:eastAsia="it-IT"/>
+        </w:rPr>
+        <w:t xml:space="preserve">* </w:t>
+      </w:r>
+      <w:r>
+        <w:rPr>
+          <w:rFonts w:eastAsia="Times New Roman" w:cstheme="minorHAnsi"/>
+          <w:i/>
+          <w:iCs/>
+          <w:sz w:val="28"/>
+          <w:szCs w:val="28"/>
+          <w:lang w:val="en-GB" w:eastAsia="it-IT"/>
+        </w:rPr>
+        <w:t>n</w:t>
+      </w:r>
+      <w:r>
+        <w:rPr>
+          <w:rFonts w:cstheme="minorHAnsi"/>
+          <w:sz w:val="28"/>
+          <w:szCs w:val="28"/>
+          <w:vertAlign w:val="superscript"/>
+          <w:lang w:val="en-GB"/>
+        </w:rPr>
+        <w:t xml:space="preserve"> </w:t>
+      </w:r>
+      <w:proofErr w:type="gramStart"/>
+      <w:r>
+        <w:rPr>
+          <w:rStyle w:val="st"/>
+          <w:rFonts w:cstheme="minorHAnsi"/>
+          <w:sz w:val="28"/>
+          <w:szCs w:val="28"/>
+          <w:vertAlign w:val="superscript"/>
+          <w:lang w:val="en-GB"/>
+        </w:rPr>
+        <w:t xml:space="preserve">2  </w:t>
+      </w:r>
+      <w:r>
+        <w:rPr>
+          <w:rFonts w:eastAsia="Times New Roman" w:cstheme="minorHAnsi"/>
+          <w:sz w:val="28"/>
+          <w:szCs w:val="28"/>
+          <w:lang w:val="en-GB" w:eastAsia="it-IT"/>
+        </w:rPr>
+        <w:t>*</w:t>
+      </w:r>
+      <w:proofErr w:type="gramEnd"/>
+      <w:r>
+        <w:rPr>
+          <w:rFonts w:eastAsia="Times New Roman" w:cstheme="minorHAnsi"/>
+          <w:sz w:val="28"/>
+          <w:szCs w:val="28"/>
+          <w:lang w:val="en-GB" w:eastAsia="it-IT"/>
+        </w:rPr>
+        <w:t xml:space="preserve"> </w:t>
+      </w:r>
+      <w:r>
+        <w:rPr>
+          <w:rFonts w:eastAsia="Times New Roman" w:cstheme="minorHAnsi"/>
+          <w:i/>
+          <w:iCs/>
+          <w:sz w:val="28"/>
+          <w:szCs w:val="28"/>
+          <w:lang w:val="en-GB" w:eastAsia="it-IT"/>
+        </w:rPr>
+        <w:t>v</w:t>
+      </w:r>
+    </w:p>
+    <w:p>
+      <w:pPr>
+        <w:pStyle w:val="NormaleWeb"/>
+        <w:rPr>
+          <w:rFonts w:asciiTheme="minorHAnsi" w:hAnsiTheme="minorHAnsi" w:cstheme="minorHAnsi"/>
+          <w:lang w:val="en-GB"/>
+        </w:rPr>
+      </w:pPr>
+      <w:r>
+        <w:rPr>
+          <w:rFonts w:asciiTheme="minorHAnsi" w:hAnsiTheme="minorHAnsi" w:cstheme="minorHAnsi"/>
+          <w:lang w:val="en-GB"/>
+        </w:rPr>
+        <w:t>Price prediction is done in different way, splitting the…</w:t>
+      </w:r>
+    </w:p>
+    <w:p>
+      <w:pPr>
+        <w:pStyle w:val="NormaleWeb"/>
+        <w:rPr>
+          <w:rFonts w:asciiTheme="minorHAnsi" w:hAnsiTheme="minorHAnsi" w:cstheme="minorHAnsi"/>
+          <w:lang w:val="en-GB"/>
+        </w:rPr>
+      </w:pPr>
+      <w:r>
+        <w:rPr>
+          <w:rFonts w:asciiTheme="minorHAnsi" w:hAnsiTheme="minorHAnsi" w:cstheme="minorHAnsi"/>
+          <w:lang w:val="en-GB"/>
+        </w:rPr>
+        <w:t>And using one and more coins.</w:t>
+      </w:r>
+    </w:p>
+    <w:p>
+      <w:pPr>
+        <w:rPr>
+          <w:rFonts w:cstheme="minorHAnsi"/>
+          <w:color w:val="000000" w:themeColor="text1"/>
+          <w:sz w:val="24"/>
+          <w:szCs w:val="24"/>
+          <w:lang w:val="en-GB"/>
+        </w:rPr>
+      </w:pPr>
+    </w:p>
+    <w:p>
+      <w:pPr>
+        <w:pStyle w:val="Paragrafoelenco"/>
+        <w:numPr>
+          <w:ilvl w:val="1"/>
+          <w:numId w:val="3"/>
+        </w:numPr>
+        <w:rPr>
+          <w:rFonts w:cstheme="minorHAnsi"/>
+          <w:b/>
+          <w:sz w:val="36"/>
+          <w:szCs w:val="36"/>
+          <w:lang w:val="en-GB"/>
+        </w:rPr>
+      </w:pPr>
+      <w:r>
+        <w:rPr>
+          <w:rFonts w:cstheme="minorHAnsi"/>
+          <w:b/>
+          <w:sz w:val="36"/>
+          <w:szCs w:val="36"/>
+          <w:lang w:val="en-GB"/>
+        </w:rPr>
+        <w:t>Supervised</w:t>
+      </w:r>
+      <w:r>
+        <w:rPr>
+          <w:rFonts w:cstheme="minorHAnsi"/>
+          <w:b/>
+          <w:sz w:val="36"/>
+          <w:szCs w:val="36"/>
+          <w:lang w:val="en-GB"/>
+        </w:rPr>
+        <w:t xml:space="preserve"> learning</w:t>
+      </w:r>
+    </w:p>
+    <w:p>
+      <w:pPr>
+        <w:pStyle w:val="Paragrafoelenco"/>
+        <w:numPr>
+          <w:ilvl w:val="1"/>
+          <w:numId w:val="3"/>
+        </w:numPr>
+        <w:rPr>
+          <w:rFonts w:cstheme="minorHAnsi"/>
+          <w:b/>
+          <w:sz w:val="36"/>
+          <w:szCs w:val="36"/>
+          <w:lang w:val="en-GB"/>
+        </w:rPr>
+      </w:pPr>
+      <w:r>
+        <w:rPr>
+          <w:rFonts w:cstheme="minorHAnsi"/>
+          <w:b/>
+          <w:sz w:val="36"/>
+          <w:szCs w:val="36"/>
+          <w:lang w:val="en-GB"/>
+        </w:rPr>
+        <w:t>Conclusions</w:t>
+      </w:r>
+    </w:p>
+    <w:p>
+      <w:pPr>
+        <w:rPr>
+          <w:rFonts w:cstheme="minorHAnsi"/>
+          <w:color w:val="000000" w:themeColor="text1"/>
+          <w:sz w:val="24"/>
+          <w:szCs w:val="24"/>
+          <w:lang w:val="en-GB"/>
+        </w:rPr>
+      </w:pPr>
+      <w:r>
+        <w:rPr>
+          <w:rFonts w:cstheme="minorHAnsi"/>
+          <w:color w:val="000000" w:themeColor="text1"/>
+          <w:sz w:val="24"/>
+          <w:szCs w:val="24"/>
+          <w:lang w:val="en-GB"/>
+        </w:rPr>
+        <w:t xml:space="preserve">We can see that prediction with Metcalfe’s law </w:t>
+      </w:r>
+      <w:r>
+        <w:rPr>
+          <w:rFonts w:cstheme="minorHAnsi"/>
+          <w:color w:val="000000" w:themeColor="text1"/>
+          <w:sz w:val="24"/>
+          <w:szCs w:val="24"/>
+          <w:lang w:val="en-GB"/>
+        </w:rPr>
+        <w:t xml:space="preserve">improve </w:t>
+      </w:r>
+      <w:bookmarkStart w:id="0" w:name="_GoBack"/>
+      <w:bookmarkEnd w:id="0"/>
+      <w:r>
+        <w:rPr>
+          <w:rFonts w:cstheme="minorHAnsi"/>
+          <w:color w:val="000000" w:themeColor="text1"/>
+          <w:sz w:val="24"/>
+          <w:szCs w:val="24"/>
+          <w:lang w:val="en-GB"/>
+        </w:rPr>
+        <w:t>comparing more than one coin.</w:t>
+      </w:r>
+    </w:p>
+    <w:p>
+      <w:pPr>
+        <w:rPr>
+          <w:rFonts w:cstheme="minorHAnsi"/>
+          <w:b/>
+          <w:color w:val="000000" w:themeColor="text1"/>
+          <w:sz w:val="24"/>
+          <w:szCs w:val="24"/>
+          <w:lang w:val="en-GB"/>
+        </w:rPr>
+      </w:pPr>
     </w:p>
     <w:sectPr>
       <w:pgSz w:w="11906" w:h="16838"/>
@@ -3557,6 +4614,119 @@
     </w:lvl>
   </w:abstractNum>
   <w:abstractNum w:abstractNumId="3" w15:restartNumberingAfterBreak="0">
+    <w:nsid w:val="0FA72194"/>
+    <w:multiLevelType w:val="multilevel"/>
+    <w:tmpl w:val="EC0AC58A"/>
+    <w:lvl w:ilvl="0">
+      <w:start w:val="4"/>
+      <w:numFmt w:val="decimal"/>
+      <w:lvlText w:val="%1"/>
+      <w:lvlJc w:val="left"/>
+      <w:pPr>
+        <w:ind w:left="375" w:hanging="375"/>
+      </w:pPr>
+      <w:rPr>
+        <w:rFonts w:hint="default"/>
+      </w:rPr>
+    </w:lvl>
+    <w:lvl w:ilvl="1">
+      <w:start w:val="1"/>
+      <w:numFmt w:val="decimal"/>
+      <w:lvlText w:val="%1.%2"/>
+      <w:lvlJc w:val="left"/>
+      <w:pPr>
+        <w:ind w:left="375" w:hanging="375"/>
+      </w:pPr>
+      <w:rPr>
+        <w:rFonts w:hint="default"/>
+      </w:rPr>
+    </w:lvl>
+    <w:lvl w:ilvl="2">
+      <w:start w:val="1"/>
+      <w:numFmt w:val="decimal"/>
+      <w:lvlText w:val="%1.%2.%3"/>
+      <w:lvlJc w:val="left"/>
+      <w:pPr>
+        <w:ind w:left="720" w:hanging="720"/>
+      </w:pPr>
+      <w:rPr>
+        <w:rFonts w:hint="default"/>
+      </w:rPr>
+    </w:lvl>
+    <w:lvl w:ilvl="3">
+      <w:start w:val="1"/>
+      <w:numFmt w:val="decimal"/>
+      <w:lvlText w:val="%1.%2.%3.%4"/>
+      <w:lvlJc w:val="left"/>
+      <w:pPr>
+        <w:ind w:left="1080" w:hanging="1080"/>
+      </w:pPr>
+      <w:rPr>
+        <w:rFonts w:hint="default"/>
+      </w:rPr>
+    </w:lvl>
+    <w:lvl w:ilvl="4">
+      <w:start w:val="1"/>
+      <w:numFmt w:val="decimal"/>
+      <w:lvlText w:val="%1.%2.%3.%4.%5"/>
+      <w:lvlJc w:val="left"/>
+      <w:pPr>
+        <w:ind w:left="1080" w:hanging="1080"/>
+      </w:pPr>
+      <w:rPr>
+        <w:rFonts w:hint="default"/>
+      </w:rPr>
+    </w:lvl>
+    <w:lvl w:ilvl="5">
+      <w:start w:val="1"/>
+      <w:numFmt w:val="decimal"/>
+      <w:lvlText w:val="%1.%2.%3.%4.%5.%6"/>
+      <w:lvlJc w:val="left"/>
+      <w:pPr>
+        <w:ind w:left="1440" w:hanging="1440"/>
+      </w:pPr>
+      <w:rPr>
+        <w:rFonts w:hint="default"/>
+      </w:rPr>
+    </w:lvl>
+    <w:lvl w:ilvl="6">
+      <w:start w:val="1"/>
+      <w:numFmt w:val="decimal"/>
+      <w:lvlText w:val="%1.%2.%3.%4.%5.%6.%7"/>
+      <w:lvlJc w:val="left"/>
+      <w:pPr>
+        <w:ind w:left="1440" w:hanging="1440"/>
+      </w:pPr>
+      <w:rPr>
+        <w:rFonts w:hint="default"/>
+      </w:rPr>
+    </w:lvl>
+    <w:lvl w:ilvl="7">
+      <w:start w:val="1"/>
+      <w:numFmt w:val="decimal"/>
+      <w:lvlText w:val="%1.%2.%3.%4.%5.%6.%7.%8"/>
+      <w:lvlJc w:val="left"/>
+      <w:pPr>
+        <w:ind w:left="1800" w:hanging="1800"/>
+      </w:pPr>
+      <w:rPr>
+        <w:rFonts w:hint="default"/>
+      </w:rPr>
+    </w:lvl>
+    <w:lvl w:ilvl="8">
+      <w:start w:val="1"/>
+      <w:numFmt w:val="decimal"/>
+      <w:lvlText w:val="%1.%2.%3.%4.%5.%6.%7.%8.%9"/>
+      <w:lvlJc w:val="left"/>
+      <w:pPr>
+        <w:ind w:left="2160" w:hanging="2160"/>
+      </w:pPr>
+      <w:rPr>
+        <w:rFonts w:hint="default"/>
+      </w:rPr>
+    </w:lvl>
+  </w:abstractNum>
+  <w:abstractNum w:abstractNumId="4" w15:restartNumberingAfterBreak="0">
     <w:nsid w:val="16C81A4A"/>
     <w:multiLevelType w:val="multilevel"/>
     <w:tmpl w:val="8410BFA0"/>
@@ -3669,7 +4839,7 @@
       </w:rPr>
     </w:lvl>
   </w:abstractNum>
-  <w:abstractNum w:abstractNumId="4" w15:restartNumberingAfterBreak="0">
+  <w:abstractNum w:abstractNumId="5" w15:restartNumberingAfterBreak="0">
     <w:nsid w:val="1A4508FF"/>
     <w:multiLevelType w:val="multilevel"/>
     <w:tmpl w:val="443409EA"/>
@@ -3802,7 +4972,7 @@
       </w:rPr>
     </w:lvl>
   </w:abstractNum>
-  <w:abstractNum w:abstractNumId="5" w15:restartNumberingAfterBreak="0">
+  <w:abstractNum w:abstractNumId="6" w15:restartNumberingAfterBreak="0">
     <w:nsid w:val="393E3BAF"/>
     <w:multiLevelType w:val="multilevel"/>
     <w:tmpl w:val="F46EB2E8"/>
@@ -3892,7 +5062,187 @@
       </w:pPr>
     </w:lvl>
   </w:abstractNum>
-  <w:abstractNum w:abstractNumId="6" w15:restartNumberingAfterBreak="0">
+  <w:abstractNum w:abstractNumId="7" w15:restartNumberingAfterBreak="0">
+    <w:nsid w:val="580C1B96"/>
+    <w:multiLevelType w:val="multilevel"/>
+    <w:tmpl w:val="F46EB2E8"/>
+    <w:lvl w:ilvl="0">
+      <w:start w:val="4"/>
+      <w:numFmt w:val="decimal"/>
+      <w:lvlText w:val="%1."/>
+      <w:lvlJc w:val="left"/>
+      <w:pPr>
+        <w:ind w:left="720" w:hanging="360"/>
+      </w:pPr>
+      <w:rPr>
+        <w:sz w:val="45"/>
+        <w:szCs w:val="45"/>
+      </w:rPr>
+    </w:lvl>
+    <w:lvl w:ilvl="1">
+      <w:start w:val="1"/>
+      <w:numFmt w:val="decimal"/>
+      <w:lvlText w:val="%2."/>
+      <w:lvlJc w:val="left"/>
+      <w:pPr>
+        <w:ind w:left="1080" w:hanging="360"/>
+      </w:pPr>
+    </w:lvl>
+    <w:lvl w:ilvl="2">
+      <w:start w:val="1"/>
+      <w:numFmt w:val="decimal"/>
+      <w:lvlText w:val="%3."/>
+      <w:lvlJc w:val="left"/>
+      <w:pPr>
+        <w:ind w:left="1440" w:hanging="360"/>
+      </w:pPr>
+    </w:lvl>
+    <w:lvl w:ilvl="3">
+      <w:start w:val="1"/>
+      <w:numFmt w:val="decimal"/>
+      <w:lvlText w:val="%4."/>
+      <w:lvlJc w:val="left"/>
+      <w:pPr>
+        <w:ind w:left="1800" w:hanging="360"/>
+      </w:pPr>
+    </w:lvl>
+    <w:lvl w:ilvl="4">
+      <w:start w:val="1"/>
+      <w:numFmt w:val="decimal"/>
+      <w:lvlText w:val="%5."/>
+      <w:lvlJc w:val="left"/>
+      <w:pPr>
+        <w:ind w:left="2160" w:hanging="360"/>
+      </w:pPr>
+    </w:lvl>
+    <w:lvl w:ilvl="5">
+      <w:start w:val="1"/>
+      <w:numFmt w:val="decimal"/>
+      <w:lvlText w:val="%6."/>
+      <w:lvlJc w:val="left"/>
+      <w:pPr>
+        <w:ind w:left="2520" w:hanging="360"/>
+      </w:pPr>
+    </w:lvl>
+    <w:lvl w:ilvl="6">
+      <w:start w:val="1"/>
+      <w:numFmt w:val="decimal"/>
+      <w:lvlText w:val="%7."/>
+      <w:lvlJc w:val="left"/>
+      <w:pPr>
+        <w:ind w:left="2880" w:hanging="360"/>
+      </w:pPr>
+    </w:lvl>
+    <w:lvl w:ilvl="7">
+      <w:start w:val="1"/>
+      <w:numFmt w:val="decimal"/>
+      <w:lvlText w:val="%8."/>
+      <w:lvlJc w:val="left"/>
+      <w:pPr>
+        <w:ind w:left="3240" w:hanging="360"/>
+      </w:pPr>
+    </w:lvl>
+    <w:lvl w:ilvl="8">
+      <w:start w:val="1"/>
+      <w:numFmt w:val="decimal"/>
+      <w:lvlText w:val="%9."/>
+      <w:lvlJc w:val="left"/>
+      <w:pPr>
+        <w:ind w:left="3600" w:hanging="360"/>
+      </w:pPr>
+    </w:lvl>
+  </w:abstractNum>
+  <w:abstractNum w:abstractNumId="8" w15:restartNumberingAfterBreak="0">
+    <w:nsid w:val="5CD5145E"/>
+    <w:multiLevelType w:val="multilevel"/>
+    <w:tmpl w:val="F46EB2E8"/>
+    <w:lvl w:ilvl="0">
+      <w:start w:val="4"/>
+      <w:numFmt w:val="decimal"/>
+      <w:lvlText w:val="%1."/>
+      <w:lvlJc w:val="left"/>
+      <w:pPr>
+        <w:ind w:left="720" w:hanging="360"/>
+      </w:pPr>
+      <w:rPr>
+        <w:sz w:val="45"/>
+        <w:szCs w:val="45"/>
+      </w:rPr>
+    </w:lvl>
+    <w:lvl w:ilvl="1">
+      <w:start w:val="1"/>
+      <w:numFmt w:val="decimal"/>
+      <w:lvlText w:val="%2."/>
+      <w:lvlJc w:val="left"/>
+      <w:pPr>
+        <w:ind w:left="1080" w:hanging="360"/>
+      </w:pPr>
+    </w:lvl>
+    <w:lvl w:ilvl="2">
+      <w:start w:val="1"/>
+      <w:numFmt w:val="decimal"/>
+      <w:lvlText w:val="%3."/>
+      <w:lvlJc w:val="left"/>
+      <w:pPr>
+        <w:ind w:left="1440" w:hanging="360"/>
+      </w:pPr>
+    </w:lvl>
+    <w:lvl w:ilvl="3">
+      <w:start w:val="1"/>
+      <w:numFmt w:val="decimal"/>
+      <w:lvlText w:val="%4."/>
+      <w:lvlJc w:val="left"/>
+      <w:pPr>
+        <w:ind w:left="1800" w:hanging="360"/>
+      </w:pPr>
+    </w:lvl>
+    <w:lvl w:ilvl="4">
+      <w:start w:val="1"/>
+      <w:numFmt w:val="decimal"/>
+      <w:lvlText w:val="%5."/>
+      <w:lvlJc w:val="left"/>
+      <w:pPr>
+        <w:ind w:left="2160" w:hanging="360"/>
+      </w:pPr>
+    </w:lvl>
+    <w:lvl w:ilvl="5">
+      <w:start w:val="1"/>
+      <w:numFmt w:val="decimal"/>
+      <w:lvlText w:val="%6."/>
+      <w:lvlJc w:val="left"/>
+      <w:pPr>
+        <w:ind w:left="2520" w:hanging="360"/>
+      </w:pPr>
+    </w:lvl>
+    <w:lvl w:ilvl="6">
+      <w:start w:val="1"/>
+      <w:numFmt w:val="decimal"/>
+      <w:lvlText w:val="%7."/>
+      <w:lvlJc w:val="left"/>
+      <w:pPr>
+        <w:ind w:left="2880" w:hanging="360"/>
+      </w:pPr>
+    </w:lvl>
+    <w:lvl w:ilvl="7">
+      <w:start w:val="1"/>
+      <w:numFmt w:val="decimal"/>
+      <w:lvlText w:val="%8."/>
+      <w:lvlJc w:val="left"/>
+      <w:pPr>
+        <w:ind w:left="3240" w:hanging="360"/>
+      </w:pPr>
+    </w:lvl>
+    <w:lvl w:ilvl="8">
+      <w:start w:val="1"/>
+      <w:numFmt w:val="decimal"/>
+      <w:lvlText w:val="%9."/>
+      <w:lvlJc w:val="left"/>
+      <w:pPr>
+        <w:ind w:left="3600" w:hanging="360"/>
+      </w:pPr>
+    </w:lvl>
+  </w:abstractNum>
+  <w:abstractNum w:abstractNumId="9" w15:restartNumberingAfterBreak="0">
     <w:nsid w:val="65E30C6B"/>
     <w:multiLevelType w:val="hybridMultilevel"/>
     <w:tmpl w:val="C0ECC962"/>
@@ -4005,7 +5355,7 @@
       </w:rPr>
     </w:lvl>
   </w:abstractNum>
-  <w:abstractNum w:abstractNumId="7" w15:restartNumberingAfterBreak="0">
+  <w:abstractNum w:abstractNumId="10" w15:restartNumberingAfterBreak="0">
     <w:nsid w:val="663A05F4"/>
     <w:multiLevelType w:val="multilevel"/>
     <w:tmpl w:val="F46EB2E8"/>
@@ -4093,6 +5443,128 @@
       <w:pPr>
         <w:ind w:left="3600" w:hanging="360"/>
       </w:pPr>
+    </w:lvl>
+  </w:abstractNum>
+  <w:abstractNum w:abstractNumId="11" w15:restartNumberingAfterBreak="0">
+    <w:nsid w:val="752F6530"/>
+    <w:multiLevelType w:val="multilevel"/>
+    <w:tmpl w:val="5E7C3524"/>
+    <w:lvl w:ilvl="0">
+      <w:start w:val="1"/>
+      <w:numFmt w:val="decimal"/>
+      <w:lvlText w:val="%1"/>
+      <w:lvlJc w:val="left"/>
+      <w:pPr>
+        <w:ind w:left="495" w:hanging="495"/>
+      </w:pPr>
+      <w:rPr>
+        <w:rFonts w:eastAsia="SimSun" w:hint="default"/>
+        <w:b/>
+      </w:rPr>
+    </w:lvl>
+    <w:lvl w:ilvl="1">
+      <w:start w:val="2"/>
+      <w:numFmt w:val="decimal"/>
+      <w:lvlText w:val="%1.%2"/>
+      <w:lvlJc w:val="left"/>
+      <w:pPr>
+        <w:ind w:left="1440" w:hanging="720"/>
+      </w:pPr>
+      <w:rPr>
+        <w:rFonts w:eastAsia="SimSun" w:hint="default"/>
+        <w:b/>
+      </w:rPr>
+    </w:lvl>
+    <w:lvl w:ilvl="2">
+      <w:start w:val="1"/>
+      <w:numFmt w:val="decimal"/>
+      <w:lvlText w:val="%1.%2.%3"/>
+      <w:lvlJc w:val="left"/>
+      <w:pPr>
+        <w:ind w:left="2520" w:hanging="1080"/>
+      </w:pPr>
+      <w:rPr>
+        <w:rFonts w:eastAsia="SimSun" w:hint="default"/>
+        <w:b/>
+      </w:rPr>
+    </w:lvl>
+    <w:lvl w:ilvl="3">
+      <w:start w:val="1"/>
+      <w:numFmt w:val="decimal"/>
+      <w:lvlText w:val="%1.%2.%3.%4"/>
+      <w:lvlJc w:val="left"/>
+      <w:pPr>
+        <w:ind w:left="3600" w:hanging="1440"/>
+      </w:pPr>
+      <w:rPr>
+        <w:rFonts w:eastAsia="SimSun" w:hint="default"/>
+        <w:b/>
+      </w:rPr>
+    </w:lvl>
+    <w:lvl w:ilvl="4">
+      <w:start w:val="1"/>
+      <w:numFmt w:val="decimal"/>
+      <w:lvlText w:val="%1.%2.%3.%4.%5"/>
+      <w:lvlJc w:val="left"/>
+      <w:pPr>
+        <w:ind w:left="4320" w:hanging="1440"/>
+      </w:pPr>
+      <w:rPr>
+        <w:rFonts w:eastAsia="SimSun" w:hint="default"/>
+        <w:b/>
+      </w:rPr>
+    </w:lvl>
+    <w:lvl w:ilvl="5">
+      <w:start w:val="1"/>
+      <w:numFmt w:val="decimal"/>
+      <w:lvlText w:val="%1.%2.%3.%4.%5.%6"/>
+      <w:lvlJc w:val="left"/>
+      <w:pPr>
+        <w:ind w:left="5400" w:hanging="1800"/>
+      </w:pPr>
+      <w:rPr>
+        <w:rFonts w:eastAsia="SimSun" w:hint="default"/>
+        <w:b/>
+      </w:rPr>
+    </w:lvl>
+    <w:lvl w:ilvl="6">
+      <w:start w:val="1"/>
+      <w:numFmt w:val="decimal"/>
+      <w:lvlText w:val="%1.%2.%3.%4.%5.%6.%7"/>
+      <w:lvlJc w:val="left"/>
+      <w:pPr>
+        <w:ind w:left="6480" w:hanging="2160"/>
+      </w:pPr>
+      <w:rPr>
+        <w:rFonts w:eastAsia="SimSun" w:hint="default"/>
+        <w:b/>
+      </w:rPr>
+    </w:lvl>
+    <w:lvl w:ilvl="7">
+      <w:start w:val="1"/>
+      <w:numFmt w:val="decimal"/>
+      <w:lvlText w:val="%1.%2.%3.%4.%5.%6.%7.%8"/>
+      <w:lvlJc w:val="left"/>
+      <w:pPr>
+        <w:ind w:left="7560" w:hanging="2520"/>
+      </w:pPr>
+      <w:rPr>
+        <w:rFonts w:eastAsia="SimSun" w:hint="default"/>
+        <w:b/>
+      </w:rPr>
+    </w:lvl>
+    <w:lvl w:ilvl="8">
+      <w:start w:val="1"/>
+      <w:numFmt w:val="decimal"/>
+      <w:lvlText w:val="%1.%2.%3.%4.%5.%6.%7.%8.%9"/>
+      <w:lvlJc w:val="left"/>
+      <w:pPr>
+        <w:ind w:left="8640" w:hanging="2880"/>
+      </w:pPr>
+      <w:rPr>
+        <w:rFonts w:eastAsia="SimSun" w:hint="default"/>
+        <w:b/>
+      </w:rPr>
     </w:lvl>
   </w:abstractNum>
   <w:num w:numId="1">
@@ -4102,22 +5574,34 @@
     <w:abstractNumId w:val="2"/>
   </w:num>
   <w:num w:numId="3">
-    <w:abstractNumId w:val="5"/>
+    <w:abstractNumId w:val="6"/>
   </w:num>
   <w:num w:numId="4">
-    <w:abstractNumId w:val="7"/>
+    <w:abstractNumId w:val="10"/>
   </w:num>
   <w:num w:numId="5">
     <w:abstractNumId w:val="1"/>
   </w:num>
   <w:num w:numId="6">
+    <w:abstractNumId w:val="4"/>
+  </w:num>
+  <w:num w:numId="7">
+    <w:abstractNumId w:val="9"/>
+  </w:num>
+  <w:num w:numId="8">
+    <w:abstractNumId w:val="5"/>
+  </w:num>
+  <w:num w:numId="9">
+    <w:abstractNumId w:val="11"/>
+  </w:num>
+  <w:num w:numId="10">
+    <w:abstractNumId w:val="8"/>
+  </w:num>
+  <w:num w:numId="11">
     <w:abstractNumId w:val="3"/>
   </w:num>
-  <w:num w:numId="7">
-    <w:abstractNumId w:val="6"/>
-  </w:num>
-  <w:num w:numId="8">
-    <w:abstractNumId w:val="4"/>
+  <w:num w:numId="12">
+    <w:abstractNumId w:val="7"/>
   </w:num>
 </w:numbering>
 </file>
@@ -4245,6 +5729,7 @@
     <w:lsdException w:name="HTML Sample" w:semiHidden="1" w:unhideWhenUsed="1"/>
     <w:lsdException w:name="HTML Typewriter" w:semiHidden="1" w:unhideWhenUsed="1"/>
     <w:lsdException w:name="HTML Variable" w:semiHidden="1" w:unhideWhenUsed="1"/>
+    <w:lsdException w:name="Normal Table" w:semiHidden="1" w:unhideWhenUsed="1"/>
     <w:lsdException w:name="annotation subject" w:semiHidden="1" w:unhideWhenUsed="1"/>
     <w:lsdException w:name="No List" w:semiHidden="1" w:unhideWhenUsed="1"/>
     <w:lsdException w:name="Outline List 1" w:semiHidden="1" w:unhideWhenUsed="1"/>
@@ -4288,8 +5773,10 @@
     <w:lsdException w:name="Table Elegant" w:semiHidden="1" w:unhideWhenUsed="1"/>
     <w:lsdException w:name="Table Professional" w:semiHidden="1" w:unhideWhenUsed="1"/>
     <w:lsdException w:name="Table Subtle 1" w:semiHidden="1" w:unhideWhenUsed="1"/>
+    <w:lsdException w:name="Table Subtle 2" w:semiHidden="1" w:unhideWhenUsed="1"/>
     <w:lsdException w:name="Table Web 1" w:semiHidden="1" w:unhideWhenUsed="1"/>
     <w:lsdException w:name="Table Web 2" w:semiHidden="1" w:unhideWhenUsed="1"/>
+    <w:lsdException w:name="Table Web 3" w:semiHidden="1" w:unhideWhenUsed="1"/>
     <w:lsdException w:name="Balloon Text" w:semiHidden="1" w:unhideWhenUsed="1"/>
     <w:lsdException w:name="Table Grid" w:uiPriority="59"/>
     <w:lsdException w:name="Table Theme" w:semiHidden="1" w:unhideWhenUsed="1"/>
@@ -4569,7 +6056,6 @@
     <w:name w:val="Normal (Web)"/>
     <w:basedOn w:val="Normale"/>
     <w:uiPriority w:val="99"/>
-    <w:semiHidden/>
     <w:unhideWhenUsed/>
     <w:rsid w:val="00F10F1A"/>
     <w:pPr>
@@ -4676,6 +6162,56 @@
       <w:ind w:left="720"/>
       <w:contextualSpacing/>
     </w:pPr>
+  </w:style>
+  <w:style w:type="character" w:customStyle="1" w:styleId="mi">
+    <w:name w:val="mi"/>
+    <w:basedOn w:val="Carpredefinitoparagrafo"/>
+    <w:rsid w:val="00E770BE"/>
+  </w:style>
+  <w:style w:type="character" w:customStyle="1" w:styleId="mo">
+    <w:name w:val="mo"/>
+    <w:basedOn w:val="Carpredefinitoparagrafo"/>
+    <w:rsid w:val="00E770BE"/>
+  </w:style>
+  <w:style w:type="character" w:customStyle="1" w:styleId="mn">
+    <w:name w:val="mn"/>
+    <w:basedOn w:val="Carpredefinitoparagrafo"/>
+    <w:rsid w:val="00E770BE"/>
+  </w:style>
+  <w:style w:type="character" w:customStyle="1" w:styleId="st">
+    <w:name w:val="st"/>
+    <w:basedOn w:val="Carpredefinitoparagrafo"/>
+    <w:rsid w:val="00394C32"/>
+  </w:style>
+  <w:style w:type="paragraph" w:styleId="Testofumetto">
+    <w:name w:val="Balloon Text"/>
+    <w:basedOn w:val="Normale"/>
+    <w:link w:val="TestofumettoCarattere"/>
+    <w:uiPriority w:val="99"/>
+    <w:semiHidden/>
+    <w:unhideWhenUsed/>
+    <w:rsid w:val="006D26D6"/>
+    <w:pPr>
+      <w:spacing w:after="0" w:line="240" w:lineRule="auto"/>
+    </w:pPr>
+    <w:rPr>
+      <w:rFonts w:ascii="Segoe UI" w:hAnsi="Segoe UI" w:cs="Segoe UI"/>
+      <w:sz w:val="18"/>
+      <w:szCs w:val="18"/>
+    </w:rPr>
+  </w:style>
+  <w:style w:type="character" w:customStyle="1" w:styleId="TestofumettoCarattere">
+    <w:name w:val="Testo fumetto Carattere"/>
+    <w:basedOn w:val="Carpredefinitoparagrafo"/>
+    <w:link w:val="Testofumetto"/>
+    <w:uiPriority w:val="99"/>
+    <w:semiHidden/>
+    <w:rsid w:val="006D26D6"/>
+    <w:rPr>
+      <w:rFonts w:ascii="Segoe UI" w:hAnsi="Segoe UI" w:cs="Segoe UI"/>
+      <w:sz w:val="18"/>
+      <w:szCs w:val="18"/>
+    </w:rPr>
   </w:style>
 </w:styles>
 </file>

</xml_diff>